<commit_message>
update readme for Fig1B
try to use pandoc commonmarkdown
</commit_message>
<xml_diff>
--- a/fig1B/createParentalVSReporter-readme.docx
+++ b/fig1B/createParentalVSReporter-readme.docx
@@ -204,476 +204,329 @@
       </w:r>
     </w:p>
     <w:p>
-      <w:r>
-        <w:t>Contains: 2 struct variables: parental and reporter</w:t>
-      </w:r>
-    </w:p>
-    <w:tbl>
-      <w:tblPr>
-        <w:tblStyle w:val="TableGrid"/>
-        <w:tblW w:w="0" w:type="auto"/>
-        <w:tblLook w:val="04A0" w:firstRow="1" w:lastRow="0" w:firstColumn="1" w:lastColumn="0" w:noHBand="0" w:noVBand="1"/>
-      </w:tblPr>
-      <w:tblGrid>
-        <w:gridCol w:w="4508"/>
-        <w:gridCol w:w="4508"/>
-      </w:tblGrid>
-      <w:tr>
-        <w:tc>
-          <w:tcPr>
-            <w:tcW w:w="4508" w:type="dxa"/>
-          </w:tcPr>
-          <w:p>
-            <w:r>
-              <w:t xml:space="preserve">reporter = </w:t>
-            </w:r>
-          </w:p>
-          <w:p>
-            <w:r>
-              <w:t xml:space="preserve">  struct with fields:</w:t>
-            </w:r>
-          </w:p>
-          <w:p>
-            <w:r>
-              <w:t xml:space="preserve">      Time0: {8×12 cell}</w:t>
-            </w:r>
-          </w:p>
-          <w:p>
-            <w:r>
-              <w:t xml:space="preserve">     Time15: {8×12 cell}</w:t>
-            </w:r>
-          </w:p>
-          <w:p>
-            <w:r>
-              <w:t xml:space="preserve">     Time45: {8×12 cell}</w:t>
-            </w:r>
-          </w:p>
-          <w:p>
-            <w:r>
-              <w:t xml:space="preserve">     Time90: {8×12 cell}</w:t>
-            </w:r>
-          </w:p>
-          <w:p>
-            <w:r>
-              <w:t xml:space="preserve">    Time120: {8×12 cell}</w:t>
-            </w:r>
-          </w:p>
-        </w:tc>
-        <w:tc>
-          <w:tcPr>
-            <w:tcW w:w="4508" w:type="dxa"/>
-          </w:tcPr>
-          <w:p>
-            <w:r>
-              <w:t xml:space="preserve">parental = </w:t>
-            </w:r>
-          </w:p>
-          <w:p>
-            <w:r>
-              <w:t xml:space="preserve">  struct with fields:</w:t>
-            </w:r>
-          </w:p>
-          <w:p>
-            <w:r>
-              <w:t xml:space="preserve">      Time0: {8×12 cell}</w:t>
-            </w:r>
-          </w:p>
-          <w:p>
-            <w:r>
-              <w:t xml:space="preserve">     Time15: {8×12 cell}</w:t>
-            </w:r>
-          </w:p>
-          <w:p>
-            <w:r>
-              <w:t xml:space="preserve">     Time45: {8×12 cell}</w:t>
-            </w:r>
-          </w:p>
-          <w:p>
-            <w:r>
-              <w:t xml:space="preserve">     Time90: {8×12 cell}</w:t>
-            </w:r>
-          </w:p>
-          <w:p>
-            <w:r>
-              <w:t xml:space="preserve">    Time120: {8×12 cell}</w:t>
-            </w:r>
-          </w:p>
-        </w:tc>
-      </w:tr>
-      <w:tr>
-        <w:tc>
-          <w:tcPr>
-            <w:tcW w:w="9016" w:type="dxa"/>
-            <w:gridSpan w:val="2"/>
-          </w:tcPr>
-          <w:p>
-            <w:pPr>
-              <w:jc w:val="center"/>
-            </w:pPr>
-            <w:r>
-              <w:t xml:space="preserve">Dimensions of each field follow the </w:t>
-            </w:r>
-            <w:proofErr w:type="spellStart"/>
-            <w:r>
-              <w:t>platemap</w:t>
-            </w:r>
-            <w:proofErr w:type="spellEnd"/>
-            <w:r>
-              <w:t xml:space="preserve"> above.</w:t>
-            </w:r>
-          </w:p>
-        </w:tc>
-      </w:tr>
-      <w:tr>
-        <w:tc>
-          <w:tcPr>
-            <w:tcW w:w="9016" w:type="dxa"/>
-            <w:gridSpan w:val="2"/>
-          </w:tcPr>
-          <w:p>
-            <w:pPr>
-              <w:jc w:val="center"/>
-            </w:pPr>
-            <w:r>
-              <w:t xml:space="preserve">Common </w:t>
-            </w:r>
-            <w:r>
-              <w:t xml:space="preserve">data </w:t>
-            </w:r>
-            <w:r>
-              <w:t>field</w:t>
-            </w:r>
-            <w:r>
-              <w:t>s</w:t>
-            </w:r>
-          </w:p>
-        </w:tc>
-      </w:tr>
-      <w:tr>
-        <w:tc>
-          <w:tcPr>
-            <w:tcW w:w="4508" w:type="dxa"/>
-          </w:tcPr>
-          <w:p>
-            <w:r>
-              <w:t xml:space="preserve">    '</w:t>
-            </w:r>
-            <w:proofErr w:type="spellStart"/>
-            <w:r>
-              <w:t>nuc_area</w:t>
-            </w:r>
-            <w:proofErr w:type="spellEnd"/>
-            <w:r>
-              <w:t>'</w:t>
-            </w:r>
-          </w:p>
-          <w:p>
-            <w:r>
-              <w:t xml:space="preserve">    '</w:t>
-            </w:r>
-            <w:proofErr w:type="spellStart"/>
-            <w:r>
-              <w:t>nuc_coordX</w:t>
-            </w:r>
-            <w:proofErr w:type="spellEnd"/>
-            <w:r>
-              <w:t>'</w:t>
-            </w:r>
-          </w:p>
-          <w:p>
-            <w:r>
-              <w:t xml:space="preserve">    '</w:t>
-            </w:r>
-            <w:proofErr w:type="spellStart"/>
-            <w:r>
-              <w:t>nuc_coordY</w:t>
-            </w:r>
-            <w:proofErr w:type="spellEnd"/>
-            <w:r>
-              <w:t>'</w:t>
-            </w:r>
-          </w:p>
-          <w:p>
-            <w:r>
-              <w:t xml:space="preserve">    '</w:t>
-            </w:r>
-            <w:proofErr w:type="spellStart"/>
-            <w:r>
-              <w:t>nuc_formfactor</w:t>
-            </w:r>
-            <w:proofErr w:type="spellEnd"/>
-            <w:r>
-              <w:t>'</w:t>
-            </w:r>
-          </w:p>
-          <w:p>
-            <w:r>
-              <w:t xml:space="preserve">    '</w:t>
-            </w:r>
-            <w:proofErr w:type="spellStart"/>
-            <w:r>
-              <w:t>nuc_integratedDAPI</w:t>
-            </w:r>
-            <w:proofErr w:type="spellEnd"/>
-            <w:r>
-              <w:t>'</w:t>
-            </w:r>
-          </w:p>
-          <w:p>
-            <w:r>
-              <w:t xml:space="preserve">    'nuc_integratedFoxO3'</w:t>
-            </w:r>
-          </w:p>
-          <w:p>
-            <w:r>
-              <w:lastRenderedPageBreak/>
-              <w:t xml:space="preserve">    '</w:t>
-            </w:r>
-            <w:proofErr w:type="spellStart"/>
-            <w:r>
-              <w:t>nuc_integratedWCDGreen</w:t>
-            </w:r>
-            <w:proofErr w:type="spellEnd"/>
-            <w:r>
-              <w:t>'</w:t>
-            </w:r>
-          </w:p>
-          <w:p>
-            <w:r>
-              <w:t xml:space="preserve">    '</w:t>
-            </w:r>
-            <w:proofErr w:type="spellStart"/>
-            <w:r>
-              <w:t>nuc_meanDAPI</w:t>
-            </w:r>
-            <w:proofErr w:type="spellEnd"/>
-            <w:r>
-              <w:t>'</w:t>
-            </w:r>
-          </w:p>
-          <w:p>
-            <w:r>
-              <w:t xml:space="preserve">    'nuc_meanFoxO3'</w:t>
-            </w:r>
-          </w:p>
-          <w:p>
-            <w:r>
-              <w:t xml:space="preserve">    '</w:t>
-            </w:r>
-            <w:proofErr w:type="spellStart"/>
-            <w:r>
-              <w:t>nuc_meanWCDGreen</w:t>
-            </w:r>
-            <w:proofErr w:type="spellEnd"/>
-            <w:r>
-              <w:t>'</w:t>
-            </w:r>
-          </w:p>
-          <w:p>
-            <w:r>
-              <w:t xml:space="preserve">    'nuc_normmeanFoxO3'</w:t>
-            </w:r>
-          </w:p>
-          <w:p>
-            <w:r>
-              <w:t xml:space="preserve">    'log10CoverN_extended_norm'</w:t>
-            </w:r>
-          </w:p>
-          <w:p>
-            <w:r>
-              <w:t xml:space="preserve">    'log10CoverN_extended'</w:t>
-            </w:r>
-          </w:p>
-          <w:p>
-            <w:r>
-              <w:t xml:space="preserve">    'log10CoverN_4pixel_norm'</w:t>
-            </w:r>
-          </w:p>
-          <w:p>
-            <w:r>
-              <w:t xml:space="preserve">    'log10CoverN_4pixel'</w:t>
-            </w:r>
-          </w:p>
-        </w:tc>
-        <w:tc>
-          <w:tcPr>
-            <w:tcW w:w="4508" w:type="dxa"/>
-          </w:tcPr>
-          <w:p>
-            <w:r>
-              <w:lastRenderedPageBreak/>
-              <w:t xml:space="preserve">    '</w:t>
-            </w:r>
-            <w:proofErr w:type="spellStart"/>
-            <w:r>
-              <w:t>extendedcyto_area</w:t>
-            </w:r>
-            <w:proofErr w:type="spellEnd"/>
-            <w:r>
-              <w:t>'</w:t>
-            </w:r>
-          </w:p>
-          <w:p>
-            <w:r>
-              <w:t xml:space="preserve">    '</w:t>
-            </w:r>
-            <w:proofErr w:type="spellStart"/>
-            <w:r>
-              <w:t>extendedcyto_integratedDAPI</w:t>
-            </w:r>
-            <w:proofErr w:type="spellEnd"/>
-            <w:r>
-              <w:t>'</w:t>
-            </w:r>
-          </w:p>
-          <w:p>
-            <w:r>
-              <w:t xml:space="preserve">    'extendedcyto_integratedFoxO3'</w:t>
-            </w:r>
-          </w:p>
-          <w:p>
-            <w:r>
-              <w:t xml:space="preserve">    '</w:t>
-            </w:r>
-            <w:proofErr w:type="spellStart"/>
-            <w:r>
-              <w:t>extendedcyto_integratedECDGreen</w:t>
-            </w:r>
-            <w:proofErr w:type="spellEnd"/>
-            <w:r>
-              <w:t>'</w:t>
-            </w:r>
-          </w:p>
-          <w:p>
-            <w:r>
-              <w:t xml:space="preserve">    '</w:t>
-            </w:r>
-            <w:proofErr w:type="spellStart"/>
-            <w:r>
-              <w:t>extendedcyto_meanDAPI</w:t>
-            </w:r>
-            <w:proofErr w:type="spellEnd"/>
-            <w:r>
-              <w:t>'</w:t>
-            </w:r>
-          </w:p>
-          <w:p>
-            <w:r>
-              <w:t xml:space="preserve">    'extendedcyto_meanFoxO3'</w:t>
-            </w:r>
-          </w:p>
-          <w:p>
-            <w:r>
-              <w:lastRenderedPageBreak/>
-              <w:t xml:space="preserve">    '</w:t>
-            </w:r>
-            <w:proofErr w:type="spellStart"/>
-            <w:r>
-              <w:t>extendedcyto_meanWCDGreen</w:t>
-            </w:r>
-            <w:proofErr w:type="spellEnd"/>
-            <w:r>
-              <w:t>'</w:t>
-            </w:r>
-          </w:p>
-          <w:p>
-            <w:r>
-              <w:t xml:space="preserve">    '</w:t>
-            </w:r>
-            <w:proofErr w:type="spellStart"/>
-            <w:r>
-              <w:t>smallcyto_area</w:t>
-            </w:r>
-            <w:proofErr w:type="spellEnd"/>
-            <w:r>
-              <w:t>'</w:t>
-            </w:r>
-          </w:p>
-          <w:p>
-            <w:r>
-              <w:t xml:space="preserve">    '</w:t>
-            </w:r>
-            <w:proofErr w:type="spellStart"/>
-            <w:r>
-              <w:t>smallcyto_integratedDAPI</w:t>
-            </w:r>
-            <w:proofErr w:type="spellEnd"/>
-            <w:r>
-              <w:t>'</w:t>
-            </w:r>
-          </w:p>
-          <w:p>
-            <w:r>
-              <w:t xml:space="preserve">    'smallcyto_integratedFoxO3'</w:t>
-            </w:r>
-          </w:p>
-          <w:p>
-            <w:r>
-              <w:t xml:space="preserve">    '</w:t>
-            </w:r>
-            <w:proofErr w:type="spellStart"/>
-            <w:r>
-              <w:t>smallcyto_integratedWCDGreen</w:t>
-            </w:r>
-            <w:proofErr w:type="spellEnd"/>
-            <w:r>
-              <w:t>'</w:t>
-            </w:r>
-          </w:p>
-          <w:p>
-            <w:r>
-              <w:t xml:space="preserve">    '</w:t>
-            </w:r>
-            <w:proofErr w:type="spellStart"/>
-            <w:r>
-              <w:t>smallcyto_meanDAPI</w:t>
-            </w:r>
-            <w:proofErr w:type="spellEnd"/>
-            <w:r>
-              <w:t>'</w:t>
-            </w:r>
-          </w:p>
-          <w:p>
-            <w:r>
-              <w:t xml:space="preserve">    'smallcyto_meanFoxO3'</w:t>
-            </w:r>
-          </w:p>
-          <w:p>
-            <w:r>
-              <w:t xml:space="preserve">    '</w:t>
-            </w:r>
-            <w:proofErr w:type="spellStart"/>
-            <w:r>
-              <w:t>smallcyto_meanWCDGreen</w:t>
-            </w:r>
-            <w:proofErr w:type="spellEnd"/>
-            <w:r>
-              <w:t>'</w:t>
-            </w:r>
-          </w:p>
-        </w:tc>
-      </w:tr>
-    </w:tbl>
-    <w:p>
-      <w:pPr>
-        <w:rPr>
-          <w:b/>
-          <w:bCs/>
-        </w:rPr>
-      </w:pPr>
-    </w:p>
-    <w:p>
-      <w:pPr>
-        <w:rPr>
-          <w:b/>
-          <w:bCs/>
-        </w:rPr>
-      </w:pPr>
-      <w:r>
-        <w:rPr>
-          <w:b/>
-          <w:bCs/>
-        </w:rPr>
+      <w:pPr>
+        <w:rPr>
+          <w:b/>
+          <w:bCs/>
+        </w:rPr>
+      </w:pPr>
+      <w:r>
+        <w:rPr>
+          <w:b/>
+          <w:bCs/>
+        </w:rPr>
+        <w:t xml:space="preserve">Each struct </w:t>
+      </w:r>
+      <w:r>
+        <w:rPr>
+          <w:b/>
+          <w:bCs/>
+        </w:rPr>
+        <w:t xml:space="preserve">timepoint </w:t>
+      </w:r>
+      <w:r>
+        <w:rPr>
+          <w:b/>
+          <w:bCs/>
+        </w:rPr>
+        <w:t>variable c</w:t>
+      </w:r>
+      <w:r>
+        <w:rPr>
+          <w:b/>
+          <w:bCs/>
+        </w:rPr>
+        <w:t>ontains</w:t>
+      </w:r>
+      <w:r>
+        <w:rPr>
+          <w:b/>
+          <w:bCs/>
+        </w:rPr>
+        <w:t xml:space="preserve"> 8x12 cells following the above </w:t>
+      </w:r>
+      <w:proofErr w:type="spellStart"/>
+      <w:r>
+        <w:rPr>
+          <w:b/>
+          <w:bCs/>
+        </w:rPr>
+        <w:t>platemap</w:t>
+      </w:r>
+      <w:proofErr w:type="spellEnd"/>
+    </w:p>
+    <w:p>
+      <w:r>
+        <w:t>Time0: {8×12 cell</w:t>
+      </w:r>
+      <w:proofErr w:type="gramStart"/>
+      <w:r>
+        <w:t>}</w:t>
+      </w:r>
+      <w:r>
+        <w:t>;</w:t>
+      </w:r>
+      <w:r>
+        <w:t>Time</w:t>
+      </w:r>
+      <w:proofErr w:type="gramEnd"/>
+      <w:r>
+        <w:t>15: {8×12 cell}</w:t>
+      </w:r>
+      <w:r>
+        <w:t>;</w:t>
+      </w:r>
+      <w:r>
+        <w:t>Time45: {8×12 cell}</w:t>
+      </w:r>
+      <w:r>
+        <w:t>;</w:t>
+      </w:r>
+      <w:r>
+        <w:t>Time90: {8×12 cell}</w:t>
+      </w:r>
+      <w:r>
+        <w:t>;</w:t>
+      </w:r>
+      <w:r>
+        <w:t>Time120: {8×12 cell}</w:t>
+      </w:r>
+    </w:p>
+    <w:p>
+      <w:pPr>
+        <w:rPr>
+          <w:b/>
+          <w:bCs/>
+        </w:rPr>
+      </w:pPr>
+      <w:r>
+        <w:rPr>
+          <w:b/>
+          <w:bCs/>
+        </w:rPr>
+        <w:t>E</w:t>
+      </w:r>
+      <w:r>
+        <w:rPr>
+          <w:b/>
+          <w:bCs/>
+        </w:rPr>
+        <w:t xml:space="preserve">ach </w:t>
+      </w:r>
+      <w:r>
+        <w:rPr>
+          <w:b/>
+          <w:bCs/>
+        </w:rPr>
+        <w:t>cell</w:t>
+      </w:r>
+      <w:r>
+        <w:rPr>
+          <w:b/>
+          <w:bCs/>
+        </w:rPr>
+        <w:t xml:space="preserve"> </w:t>
+      </w:r>
+      <w:r>
+        <w:rPr>
+          <w:b/>
+          <w:bCs/>
+        </w:rPr>
+        <w:t>contains the following</w:t>
+      </w:r>
+      <w:r>
+        <w:rPr>
+          <w:b/>
+          <w:bCs/>
+        </w:rPr>
+        <w:t xml:space="preserve"> data</w:t>
+      </w:r>
+      <w:r>
+        <w:rPr>
+          <w:b/>
+          <w:bCs/>
+        </w:rPr>
+        <w:t xml:space="preserve"> fields:</w:t>
+      </w:r>
+    </w:p>
+    <w:p>
+      <w:r>
+        <w:t>'</w:t>
+      </w:r>
+      <w:proofErr w:type="spellStart"/>
+      <w:r>
+        <w:t>nuc_area</w:t>
+      </w:r>
+      <w:proofErr w:type="spellEnd"/>
+      <w:r>
+        <w:t>'     '</w:t>
+      </w:r>
+      <w:proofErr w:type="spellStart"/>
+      <w:r>
+        <w:t>nuc_coordX</w:t>
+      </w:r>
+      <w:proofErr w:type="spellEnd"/>
+      <w:r>
+        <w:t>'     '</w:t>
+      </w:r>
+      <w:proofErr w:type="spellStart"/>
+      <w:r>
+        <w:t>nuc_coordY</w:t>
+      </w:r>
+      <w:proofErr w:type="spellEnd"/>
+      <w:r>
+        <w:t>'     '</w:t>
+      </w:r>
+      <w:proofErr w:type="spellStart"/>
+      <w:r>
+        <w:t>nuc_formfactor</w:t>
+      </w:r>
+      <w:proofErr w:type="spellEnd"/>
+      <w:r>
+        <w:t>'     '</w:t>
+      </w:r>
+      <w:proofErr w:type="spellStart"/>
+      <w:r>
+        <w:t>nuc_integratedDAPI</w:t>
+      </w:r>
+      <w:proofErr w:type="spellEnd"/>
+      <w:r>
+        <w:t>'     'nuc_integratedFoxO3'     '</w:t>
+      </w:r>
+      <w:proofErr w:type="spellStart"/>
+      <w:r>
+        <w:t>nuc_integratedWCDGreen</w:t>
+      </w:r>
+      <w:proofErr w:type="spellEnd"/>
+      <w:r>
+        <w:t>'    '</w:t>
+      </w:r>
+      <w:proofErr w:type="spellStart"/>
+      <w:r>
+        <w:t>nuc_meanDAPI</w:t>
+      </w:r>
+      <w:proofErr w:type="spellEnd"/>
+      <w:r>
+        <w:t>'    'nuc_meanFoxO3'    '</w:t>
+      </w:r>
+      <w:proofErr w:type="spellStart"/>
+      <w:r>
+        <w:t>nuc_meanWCDGreen</w:t>
+      </w:r>
+      <w:proofErr w:type="spellEnd"/>
+      <w:r>
+        <w:t>'    'nuc_normmeanFoxO3'    'log10CoverN_extended_norm'    'log10CoverN_extended'     'log10CoverN_4pixel_norm'    'log10CoverN_4pixel'       '</w:t>
+      </w:r>
+      <w:proofErr w:type="spellStart"/>
+      <w:r>
+        <w:t>extendedcyto_area</w:t>
+      </w:r>
+      <w:proofErr w:type="spellEnd"/>
+      <w:r>
+        <w:t>'    '</w:t>
+      </w:r>
+      <w:proofErr w:type="spellStart"/>
+      <w:r>
+        <w:t>extendedcyto_integratedDAPI</w:t>
+      </w:r>
+      <w:proofErr w:type="spellEnd"/>
+      <w:r>
+        <w:t>'    'extendedcyto_integratedFoxO3'</w:t>
+      </w:r>
+      <w:r>
+        <w:t xml:space="preserve">     </w:t>
+      </w:r>
+      <w:r>
+        <w:t>'</w:t>
+      </w:r>
+      <w:proofErr w:type="spellStart"/>
+      <w:r>
+        <w:t>extendedcyto_integratedECDGreen</w:t>
+      </w:r>
+      <w:proofErr w:type="spellEnd"/>
+      <w:r>
+        <w:t>'    '</w:t>
+      </w:r>
+      <w:proofErr w:type="spellStart"/>
+      <w:r>
+        <w:t>extendedcyto_meanDAPI</w:t>
+      </w:r>
+      <w:proofErr w:type="spellEnd"/>
+      <w:r>
+        <w:t>'    'extendedcyto_meanFoxO3'    '</w:t>
+      </w:r>
+      <w:proofErr w:type="spellStart"/>
+      <w:r>
+        <w:t>extendedcyto_meanWCDGreen</w:t>
+      </w:r>
+      <w:proofErr w:type="spellEnd"/>
+      <w:r>
+        <w:t>'    '</w:t>
+      </w:r>
+      <w:proofErr w:type="spellStart"/>
+      <w:r>
+        <w:t>smallcyto_area</w:t>
+      </w:r>
+      <w:proofErr w:type="spellEnd"/>
+      <w:r>
+        <w:t>'    '</w:t>
+      </w:r>
+      <w:proofErr w:type="spellStart"/>
+      <w:r>
+        <w:t>smallcyto_integratedDAPI</w:t>
+      </w:r>
+      <w:proofErr w:type="spellEnd"/>
+      <w:r>
+        <w:t>'   'smallcyto_integratedFoxO3'    '</w:t>
+      </w:r>
+      <w:proofErr w:type="spellStart"/>
+      <w:r>
+        <w:t>smallcyto_integratedWCDGreen</w:t>
+      </w:r>
+      <w:proofErr w:type="spellEnd"/>
+      <w:r>
+        <w:t>'    '</w:t>
+      </w:r>
+      <w:proofErr w:type="spellStart"/>
+      <w:r>
+        <w:t>smallcyto_meanDAPI</w:t>
+      </w:r>
+      <w:proofErr w:type="spellEnd"/>
+      <w:r>
+        <w:t>'    'smallcyto_meanFoxO3'    '</w:t>
+      </w:r>
+      <w:proofErr w:type="spellStart"/>
+      <w:r>
+        <w:t>smallcyto_meanWCDGreen</w:t>
+      </w:r>
+      <w:proofErr w:type="spellEnd"/>
+      <w:r>
+        <w:t>'</w:t>
+      </w:r>
+    </w:p>
+    <w:p>
+      <w:pPr>
+        <w:rPr>
+          <w:b/>
+          <w:bCs/>
+        </w:rPr>
+      </w:pPr>
+      <w:bookmarkStart w:id="0" w:name="_GoBack"/>
+      <w:bookmarkEnd w:id="0"/>
+    </w:p>
+    <w:p>
+      <w:pPr>
+        <w:rPr>
+          <w:b/>
+          <w:bCs/>
+        </w:rPr>
+      </w:pPr>
+      <w:r>
+        <w:rPr>
+          <w:b/>
+          <w:bCs/>
+        </w:rPr>
+        <w:lastRenderedPageBreak/>
         <w:t>Output figures</w:t>
       </w:r>
     </w:p>
@@ -750,8 +603,6 @@
           </wp:inline>
         </w:drawing>
       </w:r>
-      <w:bookmarkStart w:id="0" w:name="_GoBack"/>
-      <w:bookmarkEnd w:id="0"/>
     </w:p>
     <w:p>
       <w:pPr>
@@ -763,10 +614,7 @@
         <w:jc w:val="center"/>
       </w:pPr>
       <w:r>
-        <w:t xml:space="preserve">Show Median </w:t>
-      </w:r>
-      <w:r>
-        <w:t xml:space="preserve">with </w:t>
+        <w:t xml:space="preserve">Show Median with </w:t>
       </w:r>
       <w:r>
         <w:t>IQR as error bars</w:t>
@@ -777,6 +625,9 @@
         <w:jc w:val="center"/>
       </w:pPr>
       <w:r>
+        <w:rPr>
+          <w:noProof/>
+        </w:rPr>
         <w:drawing>
           <wp:inline distT="0" distB="0" distL="0" distR="0" wp14:anchorId="56715F6F" wp14:editId="7D757546">
             <wp:extent cx="3998993" cy="2999465"/>

</xml_diff>

<commit_message>
add information for raw files
include information for necessary raw files
</commit_message>
<xml_diff>
--- a/fig1B/createParentalVSReporter-readme.docx
+++ b/fig1B/createParentalVSReporter-readme.docx
@@ -9,7 +9,6 @@
           <w:bCs/>
         </w:rPr>
       </w:pPr>
-      <w:proofErr w:type="spellStart"/>
       <w:r>
         <w:rPr>
           <w:b/>
@@ -22,15 +21,7 @@
           <w:b/>
           <w:bCs/>
         </w:rPr>
-        <w:t>.m</w:t>
-      </w:r>
-      <w:proofErr w:type="spellEnd"/>
-      <w:r>
-        <w:rPr>
-          <w:b/>
-          <w:bCs/>
-        </w:rPr>
-        <w:t>, relates to Fig.1B</w:t>
+        <w:t>.m, relates to Fig.1B</w:t>
       </w:r>
     </w:p>
     <w:p>
@@ -69,21 +60,21 @@
         <w:t xml:space="preserve">Treatment Condition: Cells were </w:t>
       </w:r>
       <w:r>
-        <w:t>serum starved for 6 hours, then treated with combination of drugs and ligands for 0, 15, 45, 90, 135 minutes</w:t>
+        <w:t xml:space="preserve">serum starved for 6 hours, then treated with combination of drugs and ligands for 0, 15, 45, 90, </w:t>
+      </w:r>
+      <w:r>
+        <w:t>120</w:t>
+      </w:r>
+      <w:bookmarkStart w:id="0" w:name="_GoBack"/>
+      <w:bookmarkEnd w:id="0"/>
+      <w:r>
+        <w:t xml:space="preserve"> minutes</w:t>
       </w:r>
       <w:r>
         <w:t>.</w:t>
       </w:r>
       <w:r>
-        <w:t xml:space="preserve">  Parental 184A1 cells were </w:t>
-      </w:r>
-      <w:proofErr w:type="spellStart"/>
-      <w:r>
-        <w:t>immunostained</w:t>
-      </w:r>
-      <w:proofErr w:type="spellEnd"/>
-      <w:r>
-        <w:t xml:space="preserve"> with FoxO3 antibody.  Reporter 184A1 cells with F3aN400 sensor were fixed and imaged.</w:t>
+        <w:t xml:space="preserve">  Parental 184A1 cells were immunostained with FoxO3 antibody.  Reporter 184A1 cells with F3aN400 sensor were fixed and imaged.</w:t>
       </w:r>
     </w:p>
     <w:p>
@@ -99,13 +90,8 @@
           <w:numId w:val="1"/>
         </w:numPr>
       </w:pPr>
-      <w:proofErr w:type="spellStart"/>
-      <w:r>
-        <w:t>Rawdata</w:t>
-      </w:r>
-      <w:proofErr w:type="spellEnd"/>
-      <w:r>
-        <w:t>/</w:t>
+      <w:r>
+        <w:t>Rawdata/</w:t>
       </w:r>
       <w:r>
         <w:t>analysisPipe06012014-parental-withBG.cpproj</w:t>
@@ -119,13 +105,8 @@
           <w:numId w:val="1"/>
         </w:numPr>
       </w:pPr>
-      <w:proofErr w:type="spellStart"/>
-      <w:r>
-        <w:t>Rawdata</w:t>
-      </w:r>
-      <w:proofErr w:type="spellEnd"/>
-      <w:r>
-        <w:t>/</w:t>
+      <w:r>
+        <w:t>Rawdata/</w:t>
       </w:r>
       <w:r>
         <w:t>analysisPipe06012014-reporter-withBG.cpproj</w:t>
@@ -243,75 +224,27 @@
           <w:b/>
           <w:bCs/>
         </w:rPr>
-        <w:t xml:space="preserve"> 8x12 cells following the above </w:t>
-      </w:r>
-      <w:proofErr w:type="spellStart"/>
-      <w:r>
-        <w:rPr>
-          <w:b/>
-          <w:bCs/>
-        </w:rPr>
-        <w:t>platemap</w:t>
-      </w:r>
-      <w:proofErr w:type="spellEnd"/>
-    </w:p>
-    <w:p>
-      <w:r>
-        <w:t>Time0: {8×12 cell</w:t>
-      </w:r>
-      <w:proofErr w:type="gramStart"/>
-      <w:r>
-        <w:t>}</w:t>
-      </w:r>
-      <w:r>
-        <w:t>;</w:t>
-      </w:r>
-      <w:r>
-        <w:t>Time</w:t>
-      </w:r>
-      <w:proofErr w:type="gramEnd"/>
-      <w:r>
-        <w:t>15: {8×12 cell}</w:t>
-      </w:r>
-      <w:r>
-        <w:t>;</w:t>
-      </w:r>
-      <w:r>
-        <w:t>Time45: {8×12 cell}</w:t>
-      </w:r>
-      <w:r>
-        <w:t>;</w:t>
-      </w:r>
-      <w:r>
-        <w:t>Time90: {8×12 cell}</w:t>
-      </w:r>
-      <w:r>
-        <w:t>;</w:t>
-      </w:r>
-      <w:r>
-        <w:t>Time120: {8×12 cell}</w:t>
-      </w:r>
-    </w:p>
-    <w:p>
-      <w:pPr>
-        <w:rPr>
-          <w:b/>
-          <w:bCs/>
-        </w:rPr>
-      </w:pPr>
-      <w:r>
-        <w:rPr>
-          <w:b/>
-          <w:bCs/>
-        </w:rPr>
-        <w:t>E</w:t>
-      </w:r>
-      <w:r>
-        <w:rPr>
-          <w:b/>
-          <w:bCs/>
-        </w:rPr>
-        <w:t xml:space="preserve">ach </w:t>
+        <w:t xml:space="preserve"> 8x12 cells following the above platemap</w:t>
+      </w:r>
+    </w:p>
+    <w:p>
+      <w:r>
+        <w:t>Time0: {8×12 cell};Time15: {8×12 cell};Time45: {8×12 cell};Time90: {8×12 cell};Time120: {8×12 cell}</w:t>
+      </w:r>
+    </w:p>
+    <w:p>
+      <w:pPr>
+        <w:rPr>
+          <w:b/>
+          <w:bCs/>
+        </w:rPr>
+      </w:pPr>
+      <w:r>
+        <w:rPr>
+          <w:b/>
+          <w:bCs/>
+        </w:rPr>
+        <w:t xml:space="preserve">Each </w:t>
       </w:r>
       <w:r>
         <w:rPr>
@@ -325,14 +258,7 @@
           <w:b/>
           <w:bCs/>
         </w:rPr>
-        <w:t xml:space="preserve"> </w:t>
-      </w:r>
-      <w:r>
-        <w:rPr>
-          <w:b/>
-          <w:bCs/>
-        </w:rPr>
-        <w:t>contains the following</w:t>
+        <w:t xml:space="preserve"> contains the following</w:t>
       </w:r>
       <w:r>
         <w:rPr>
@@ -351,168 +277,22 @@
     </w:p>
     <w:p>
       <w:r>
-        <w:t>'</w:t>
-      </w:r>
-      <w:proofErr w:type="spellStart"/>
-      <w:r>
-        <w:t>nuc_area</w:t>
-      </w:r>
-      <w:proofErr w:type="spellEnd"/>
-      <w:r>
-        <w:t>'     '</w:t>
-      </w:r>
-      <w:proofErr w:type="spellStart"/>
-      <w:r>
-        <w:t>nuc_coordX</w:t>
-      </w:r>
-      <w:proofErr w:type="spellEnd"/>
-      <w:r>
-        <w:t>'     '</w:t>
-      </w:r>
-      <w:proofErr w:type="spellStart"/>
-      <w:r>
-        <w:t>nuc_coordY</w:t>
-      </w:r>
-      <w:proofErr w:type="spellEnd"/>
-      <w:r>
-        <w:t>'     '</w:t>
-      </w:r>
-      <w:proofErr w:type="spellStart"/>
-      <w:r>
-        <w:t>nuc_formfactor</w:t>
-      </w:r>
-      <w:proofErr w:type="spellEnd"/>
-      <w:r>
-        <w:t>'     '</w:t>
-      </w:r>
-      <w:proofErr w:type="spellStart"/>
-      <w:r>
-        <w:t>nuc_integratedDAPI</w:t>
-      </w:r>
-      <w:proofErr w:type="spellEnd"/>
-      <w:r>
-        <w:t>'     'nuc_integratedFoxO3'     '</w:t>
-      </w:r>
-      <w:proofErr w:type="spellStart"/>
-      <w:r>
-        <w:t>nuc_integratedWCDGreen</w:t>
-      </w:r>
-      <w:proofErr w:type="spellEnd"/>
-      <w:r>
-        <w:t>'    '</w:t>
-      </w:r>
-      <w:proofErr w:type="spellStart"/>
-      <w:r>
-        <w:t>nuc_meanDAPI</w:t>
-      </w:r>
-      <w:proofErr w:type="spellEnd"/>
-      <w:r>
-        <w:t>'    'nuc_meanFoxO3'    '</w:t>
-      </w:r>
-      <w:proofErr w:type="spellStart"/>
-      <w:r>
-        <w:t>nuc_meanWCDGreen</w:t>
-      </w:r>
-      <w:proofErr w:type="spellEnd"/>
-      <w:r>
-        <w:t>'    'nuc_normmeanFoxO3'    'log10CoverN_extended_norm'    'log10CoverN_extended'     'log10CoverN_4pixel_norm'    'log10CoverN_4pixel'       '</w:t>
-      </w:r>
-      <w:proofErr w:type="spellStart"/>
-      <w:r>
-        <w:t>extendedcyto_area</w:t>
-      </w:r>
-      <w:proofErr w:type="spellEnd"/>
-      <w:r>
-        <w:t>'    '</w:t>
-      </w:r>
-      <w:proofErr w:type="spellStart"/>
-      <w:r>
-        <w:t>extendedcyto_integratedDAPI</w:t>
-      </w:r>
-      <w:proofErr w:type="spellEnd"/>
-      <w:r>
-        <w:t>'    'extendedcyto_integratedFoxO3'</w:t>
+        <w:t>'nuc_area'     'nuc_coordX'     'nuc_coordY'     'nuc_formfactor'     'nuc_integratedDAPI'     'nuc_integratedFoxO3'     'nuc_integratedWCDGreen'    'nuc_meanDAPI'    'nuc_meanFoxO3'    'nuc_meanWCDGreen'    'nuc_normmeanFoxO3'    'log10CoverN_extended_norm'    'log10CoverN_extended'     'log10CoverN_4pixel_norm'    'log10CoverN_4pixel'       'extendedcyto_area'    'extendedcyto_integratedDAPI'    'extendedcyto_integratedFoxO3'</w:t>
       </w:r>
       <w:r>
         <w:t xml:space="preserve">     </w:t>
       </w:r>
       <w:r>
-        <w:t>'</w:t>
-      </w:r>
-      <w:proofErr w:type="spellStart"/>
-      <w:r>
-        <w:t>extendedcyto_integratedECDGreen</w:t>
-      </w:r>
-      <w:proofErr w:type="spellEnd"/>
-      <w:r>
-        <w:t>'    '</w:t>
-      </w:r>
-      <w:proofErr w:type="spellStart"/>
-      <w:r>
-        <w:t>extendedcyto_meanDAPI</w:t>
-      </w:r>
-      <w:proofErr w:type="spellEnd"/>
-      <w:r>
-        <w:t>'    'extendedcyto_meanFoxO3'    '</w:t>
-      </w:r>
-      <w:proofErr w:type="spellStart"/>
-      <w:r>
-        <w:t>extendedcyto_meanWCDGreen</w:t>
-      </w:r>
-      <w:proofErr w:type="spellEnd"/>
-      <w:r>
-        <w:t>'    '</w:t>
-      </w:r>
-      <w:proofErr w:type="spellStart"/>
-      <w:r>
-        <w:t>smallcyto_area</w:t>
-      </w:r>
-      <w:proofErr w:type="spellEnd"/>
-      <w:r>
-        <w:t>'    '</w:t>
-      </w:r>
-      <w:proofErr w:type="spellStart"/>
-      <w:r>
-        <w:t>smallcyto_integratedDAPI</w:t>
-      </w:r>
-      <w:proofErr w:type="spellEnd"/>
-      <w:r>
-        <w:t>'   'smallcyto_integratedFoxO3'    '</w:t>
-      </w:r>
-      <w:proofErr w:type="spellStart"/>
-      <w:r>
-        <w:t>smallcyto_integratedWCDGreen</w:t>
-      </w:r>
-      <w:proofErr w:type="spellEnd"/>
-      <w:r>
-        <w:t>'    '</w:t>
-      </w:r>
-      <w:proofErr w:type="spellStart"/>
-      <w:r>
-        <w:t>smallcyto_meanDAPI</w:t>
-      </w:r>
-      <w:proofErr w:type="spellEnd"/>
-      <w:r>
-        <w:t>'    'smallcyto_meanFoxO3'    '</w:t>
-      </w:r>
-      <w:proofErr w:type="spellStart"/>
-      <w:r>
-        <w:t>smallcyto_meanWCDGreen</w:t>
-      </w:r>
-      <w:proofErr w:type="spellEnd"/>
-      <w:r>
-        <w:t>'</w:t>
-      </w:r>
-    </w:p>
-    <w:p>
-      <w:pPr>
-        <w:rPr>
-          <w:b/>
-          <w:bCs/>
-        </w:rPr>
-      </w:pPr>
-      <w:bookmarkStart w:id="0" w:name="_GoBack"/>
-      <w:bookmarkEnd w:id="0"/>
+        <w:t>'extendedcyto_integratedECDGreen'    'extendedcyto_meanDAPI'    'extendedcyto_meanFoxO3'    'extendedcyto_meanWCDGreen'    'smallcyto_area'    'smallcyto_integratedDAPI'   'smallcyto_integratedFoxO3'    'smallcyto_integratedWCDGreen'    'smallcyto_meanDAPI'    'smallcyto_meanFoxO3'    'smallcyto_meanWCDGreen'</w:t>
+      </w:r>
+    </w:p>
+    <w:p>
+      <w:pPr>
+        <w:rPr>
+          <w:b/>
+          <w:bCs/>
+        </w:rPr>
+      </w:pPr>
     </w:p>
     <w:p>
       <w:pPr>

</xml_diff>